<commit_message>
Fixed some spelling errors found
</commit_message>
<xml_diff>
--- a/docx Version/IT and Cybersecurity Policy Template.docx
+++ b/docx Version/IT and Cybersecurity Policy Template.docx
@@ -14181,7 +14181,7 @@
         <w:t>If the appointed contact is not available, the department or section lead b</w:t>
       </w:r>
       <w:r>
-        <w:t>&lt;&lt;COMPANY&gt;&gt;</w:t>
+        <w:t>ecom</w:t>
       </w:r>
       <w:r>
         <w:t xml:space="preserve">es the assisting party until </w:t>
@@ -19358,10 +19358,7 @@
     </w:p>
     <w:p>
       <w:r>
-        <w:t>Remote Working Policy</w:t>
-      </w:r>
-      <w:r>
-        <w:t>/BYOD Policy</w:t>
+        <w:t>Remote Working Policy/BYOD Policy</w:t>
       </w:r>
     </w:p>
     <w:p>
@@ -23757,19 +23754,6 @@
 </file>
 
 <file path=customXml/item1.xml><?xml version="1.0" encoding="utf-8"?>
-<b:Sources xmlns:b="http://schemas.openxmlformats.org/officeDocument/2006/bibliography" xmlns="http://schemas.openxmlformats.org/officeDocument/2006/bibliography" SelectedStyle="\APASixthEditionOfficeOnline.xsl" StyleName="APA" Version="6"/>
-</file>
-
-<file path=customXml/item2.xml><?xml version="1.0" encoding="utf-8"?>
-<?mso-contentType ?>
-<FormTemplates xmlns="http://schemas.microsoft.com/sharepoint/v3/contenttype/forms">
-  <Display>DocumentLibraryForm</Display>
-  <Edit>DocumentLibraryForm</Edit>
-  <New>DocumentLibraryForm</New>
-</FormTemplates>
-</file>
-
-<file path=customXml/item3.xml><?xml version="1.0" encoding="utf-8"?>
 <ct:contentTypeSchema xmlns:ct="http://schemas.microsoft.com/office/2006/metadata/contentType" xmlns:ma="http://schemas.microsoft.com/office/2006/metadata/properties/metaAttributes" ct:_="" ma:_="" ma:contentTypeName="Document" ma:contentTypeID="0x01010091151F0FF258444CA7A8F12E8C061370" ma:contentTypeVersion="12" ma:contentTypeDescription="Create a new document." ma:contentTypeScope="" ma:versionID="3e25144058ea197404e79f0bccdc2b6e">
   <xsd:schema xmlns:xsd="http://www.w3.org/2001/XMLSchema" xmlns:xs="http://www.w3.org/2001/XMLSchema" xmlns:p="http://schemas.microsoft.com/office/2006/metadata/properties" xmlns:ns2="b991049a-d73e-47cb-ab8e-45fe588aade6" xmlns:ns3="d116a74f-eba2-4ee5-9bff-1bc1d5139d11" targetNamespace="http://schemas.microsoft.com/office/2006/metadata/properties" ma:root="true" ma:fieldsID="ee6cf6f7a8745eb1573a655b69ca1cbf" ns2:_="" ns3:_="">
     <xsd:import namespace="b991049a-d73e-47cb-ab8e-45fe588aade6"/>
@@ -23982,6 +23966,19 @@
 </ct:contentTypeSchema>
 </file>
 
+<file path=customXml/item2.xml><?xml version="1.0" encoding="utf-8"?>
+<?mso-contentType ?>
+<FormTemplates xmlns="http://schemas.microsoft.com/sharepoint/v3/contenttype/forms">
+  <Display>DocumentLibraryForm</Display>
+  <Edit>DocumentLibraryForm</Edit>
+  <New>DocumentLibraryForm</New>
+</FormTemplates>
+</file>
+
+<file path=customXml/item3.xml><?xml version="1.0" encoding="utf-8"?>
+<b:Sources xmlns:b="http://schemas.openxmlformats.org/officeDocument/2006/bibliography" xmlns="http://schemas.openxmlformats.org/officeDocument/2006/bibliography" SelectedStyle="\APASixthEditionOfficeOnline.xsl" StyleName="APA" Version="6"/>
+</file>
+
 <file path=customXml/item4.xml><?xml version="1.0" encoding="utf-8"?>
 <p:properties xmlns:p="http://schemas.microsoft.com/office/2006/metadata/properties" xmlns:xsi="http://www.w3.org/2001/XMLSchema-instance" xmlns:pc="http://schemas.microsoft.com/office/infopath/2007/PartnerControls">
   <documentManagement>
@@ -23993,22 +23990,6 @@
 </file>
 
 <file path=customXml/itemProps1.xml><?xml version="1.0" encoding="utf-8"?>
-<ds:datastoreItem xmlns:ds="http://schemas.openxmlformats.org/officeDocument/2006/customXml" ds:itemID="{8C0EB035-3599-4C58-8B71-F07A8B01B6C5}">
-  <ds:schemaRefs>
-    <ds:schemaRef ds:uri="http://schemas.openxmlformats.org/officeDocument/2006/bibliography"/>
-  </ds:schemaRefs>
-</ds:datastoreItem>
-</file>
-
-<file path=customXml/itemProps2.xml><?xml version="1.0" encoding="utf-8"?>
-<ds:datastoreItem xmlns:ds="http://schemas.openxmlformats.org/officeDocument/2006/customXml" ds:itemID="{6C41B8DA-90C1-4110-954C-C184C7D5ECD3}">
-  <ds:schemaRefs>
-    <ds:schemaRef ds:uri="http://schemas.microsoft.com/sharepoint/v3/contenttype/forms"/>
-  </ds:schemaRefs>
-</ds:datastoreItem>
-</file>
-
-<file path=customXml/itemProps3.xml><?xml version="1.0" encoding="utf-8"?>
 <ds:datastoreItem xmlns:ds="http://schemas.openxmlformats.org/officeDocument/2006/customXml" ds:itemID="{35D9AC1B-2C57-42DC-B6DC-37E51138E085}">
   <ds:schemaRefs>
     <ds:schemaRef ds:uri="http://schemas.microsoft.com/office/2006/metadata/contentType"/>
@@ -24027,6 +24008,22 @@
 </ds:datastoreItem>
 </file>
 
+<file path=customXml/itemProps2.xml><?xml version="1.0" encoding="utf-8"?>
+<ds:datastoreItem xmlns:ds="http://schemas.openxmlformats.org/officeDocument/2006/customXml" ds:itemID="{6C41B8DA-90C1-4110-954C-C184C7D5ECD3}">
+  <ds:schemaRefs>
+    <ds:schemaRef ds:uri="http://schemas.microsoft.com/sharepoint/v3/contenttype/forms"/>
+  </ds:schemaRefs>
+</ds:datastoreItem>
+</file>
+
+<file path=customXml/itemProps3.xml><?xml version="1.0" encoding="utf-8"?>
+<ds:datastoreItem xmlns:ds="http://schemas.openxmlformats.org/officeDocument/2006/customXml" ds:itemID="{8C0EB035-3599-4C58-8B71-F07A8B01B6C5}">
+  <ds:schemaRefs>
+    <ds:schemaRef ds:uri="http://schemas.openxmlformats.org/officeDocument/2006/bibliography"/>
+  </ds:schemaRefs>
+</ds:datastoreItem>
+</file>
+
 <file path=customXml/itemProps4.xml><?xml version="1.0" encoding="utf-8"?>
 <ds:datastoreItem xmlns:ds="http://schemas.openxmlformats.org/officeDocument/2006/customXml" ds:itemID="{04A4518C-80FA-4004-8D75-0CD9902D5AD1}">
   <ds:schemaRefs>

</xml_diff>

<commit_message>
More spelling corrections, minor formatting changes and clarifications
</commit_message>
<xml_diff>
--- a/docx Version/IT and Cybersecurity Policy Template.docx
+++ b/docx Version/IT and Cybersecurity Policy Template.docx
@@ -14491,6 +14491,18 @@
         </w:numPr>
       </w:pPr>
       <w:r>
+        <w:t>SaaS, IaaS, or other -aaS provider</w:t>
+      </w:r>
+    </w:p>
+    <w:p>
+      <w:pPr>
+        <w:pStyle w:val="ListParagraph"/>
+        <w:numPr>
+          <w:ilvl w:val="0"/>
+          <w:numId w:val="14"/>
+        </w:numPr>
+      </w:pPr>
+      <w:r>
         <w:t>Other Third-Party providers </w:t>
       </w:r>
     </w:p>
@@ -14822,7 +14834,7 @@
         <w:t>The actions taken to mitigate the incident and r</w:t>
       </w:r>
       <w:r>
-        <w:t>&lt;&lt;COMPANY&gt;&gt;</w:t>
+        <w:t>ecom</w:t>
       </w:r>
       <w:r>
         <w:t>mended actions the client undertake </w:t>

</xml_diff>

<commit_message>
Post save commit in case changes were missed in docx
</commit_message>
<xml_diff>
--- a/docx Version/IT and Cybersecurity Policy Template.docx
+++ b/docx Version/IT and Cybersecurity Policy Template.docx
@@ -4,7 +4,15 @@
   <w:body>
     <w:p>
       <w:r>
-        <w:t>Welcome to our Cybersecurity and IT Policy document. We believe in open-sourcing our work whenever possible, and this is no exception! Why hoard the work we’ve done when we can share it with the world, so you don’t have to rebuild it from scratch yourself?! This document is a few years old, so there may be people to credit that we have not explicitly called out. If you find we’re missing someone, please, please, please let us know so we can give them credit. Also, any copy/pasting should come from public domain works – like the US HUD, the California Governor’s Office of Emergency Services, and several universities. We are offering our work under the MIT license: permissive and free. Validate content for inherited licensing prior to use. Disclaimer: use at your own risk, no guarantees.</w:t>
+        <w:t xml:space="preserve">Welcome to our Cybersecurity and IT Policy document. We believe in </w:t>
+      </w:r>
+      <w:proofErr w:type="gramStart"/>
+      <w:r>
+        <w:t>open-sourcing</w:t>
+      </w:r>
+      <w:proofErr w:type="gramEnd"/>
+      <w:r>
+        <w:t xml:space="preserve"> our work whenever possible, and this is no exception! Why hoard the work we’ve done when we can share it with the world, so you don’t have to rebuild it from scratch yourself?! This document is a few years old, so there may be people to credit that we have not explicitly called out. If you find we’re missing someone, please, please, please let us know so we can give them credit. Also, any copy/pasting should come from public domain works – like the US HUD, the California Governor’s Office of Emergency Services, and several universities. We are offering our work under the MIT license: permissive and free. Validate content for inherited licensing prior to use. Disclaimer: use at your own risk, no guarantees.</w:t>
       </w:r>
     </w:p>
     <w:p>
@@ -80,8 +88,13 @@
         </w:numPr>
       </w:pPr>
       <w:r>
-        <w:t>Begin by reading and understanding it</w:t>
-      </w:r>
+        <w:t xml:space="preserve">Begin by reading and understanding </w:t>
+      </w:r>
+      <w:proofErr w:type="gramStart"/>
+      <w:r>
+        <w:t>it</w:t>
+      </w:r>
+      <w:proofErr w:type="gramEnd"/>
     </w:p>
     <w:p>
       <w:pPr>
@@ -8800,7 +8813,15 @@
         <w:t xml:space="preserve"> competitive edge</w:t>
       </w:r>
       <w:r>
-        <w:t xml:space="preserve"> as an </w:t>
+        <w:t xml:space="preserve"> as </w:t>
+      </w:r>
+      <w:proofErr w:type="gramStart"/>
+      <w:r>
+        <w:t>an</w:t>
+      </w:r>
+      <w:proofErr w:type="gramEnd"/>
+      <w:r>
+        <w:t xml:space="preserve"> </w:t>
       </w:r>
       <w:r>
         <w:t>&lt;&lt;TYPE OF BUSINESS&gt;&gt;</w:t>
@@ -9096,10 +9117,18 @@
         <w:t xml:space="preserve">. </w:t>
       </w:r>
       <w:r>
-        <w:t>The CISO role may from time to time include third-part</w:t>
-      </w:r>
-      <w:r>
-        <w:t>ies such as consultants or v</w:t>
+        <w:t xml:space="preserve">The CISO role may from time to time include </w:t>
+      </w:r>
+      <w:proofErr w:type="gramStart"/>
+      <w:r>
+        <w:t>third-part</w:t>
+      </w:r>
+      <w:r>
+        <w:t>ies</w:t>
+      </w:r>
+      <w:proofErr w:type="gramEnd"/>
+      <w:r>
+        <w:t xml:space="preserve"> such as consultants or v</w:t>
       </w:r>
       <w:r>
         <w:t xml:space="preserve">irtual </w:t>
@@ -9175,7 +9204,15 @@
         <w:t xml:space="preserve"> – Responsible for physical access management, key control, and daily security. The office manager coordinates responses</w:t>
       </w:r>
       <w:r>
-        <w:t xml:space="preserve"> to physical incidents and notified cybersecurity and IT personnel.</w:t>
+        <w:t xml:space="preserve"> to physical incidents and </w:t>
+      </w:r>
+      <w:proofErr w:type="gramStart"/>
+      <w:r>
+        <w:t>notified</w:t>
+      </w:r>
+      <w:proofErr w:type="gramEnd"/>
+      <w:r>
+        <w:t xml:space="preserve"> cybersecurity and IT personnel.</w:t>
       </w:r>
       <w:r>
         <w:t xml:space="preserve"> </w:t>
@@ -9192,7 +9229,23 @@
           <w:i/>
           <w:iCs/>
         </w:rPr>
-        <w:t xml:space="preserve"> all physical security related policies.</w:t>
+        <w:t xml:space="preserve"> all physical </w:t>
+      </w:r>
+      <w:proofErr w:type="gramStart"/>
+      <w:r>
+        <w:rPr>
+          <w:i/>
+          <w:iCs/>
+        </w:rPr>
+        <w:t>security related</w:t>
+      </w:r>
+      <w:proofErr w:type="gramEnd"/>
+      <w:r>
+        <w:rPr>
+          <w:i/>
+          <w:iCs/>
+        </w:rPr>
+        <w:t xml:space="preserve"> policies.</w:t>
       </w:r>
       <w:r>
         <w:t xml:space="preserve"> (2.1.2)</w:t>
@@ -9231,7 +9284,15 @@
         <w:t xml:space="preserve"> places a high degree of trust and confidence in its privileged users</w:t>
       </w:r>
       <w:r>
-        <w:t xml:space="preserve"> because they have access to more information and resources than other users and have the ability to grant others access to information and </w:t>
+        <w:t xml:space="preserve"> because they have access to more information and resources than other users and </w:t>
+      </w:r>
+      <w:proofErr w:type="gramStart"/>
+      <w:r>
+        <w:t>have the ability to</w:t>
+      </w:r>
+      <w:proofErr w:type="gramEnd"/>
+      <w:r>
+        <w:t xml:space="preserve"> grant others access to information and </w:t>
       </w:r>
       <w:r>
         <w:t xml:space="preserve">resources. </w:t>
@@ -9463,8 +9524,13 @@
         </w:numPr>
       </w:pPr>
       <w:r>
-        <w:t>Change control</w:t>
-      </w:r>
+        <w:t xml:space="preserve">Change </w:t>
+      </w:r>
+      <w:proofErr w:type="gramStart"/>
+      <w:r>
+        <w:t>control</w:t>
+      </w:r>
+      <w:proofErr w:type="gramEnd"/>
     </w:p>
     <w:p>
       <w:pPr>
@@ -9604,7 +9670,23 @@
           <w:i/>
           <w:iCs/>
         </w:rPr>
-        <w:t xml:space="preserve">The link will not work for you if you lack either. </w:t>
+        <w:t xml:space="preserve">The link will not work for you if you </w:t>
+      </w:r>
+      <w:proofErr w:type="gramStart"/>
+      <w:r>
+        <w:rPr>
+          <w:i/>
+          <w:iCs/>
+        </w:rPr>
+        <w:t>lack</w:t>
+      </w:r>
+      <w:proofErr w:type="gramEnd"/>
+      <w:r>
+        <w:rPr>
+          <w:i/>
+          <w:iCs/>
+        </w:rPr>
+        <w:t xml:space="preserve"> either. </w:t>
       </w:r>
     </w:p>
     <w:p>
@@ -9770,7 +9852,15 @@
         <w:t xml:space="preserve">Specific records with a longer retention rate will be maintained for the period outlined by the </w:t>
       </w:r>
       <w:r>
-        <w:t xml:space="preserve">appropriate laws and statues as to maintain compliance. These include but are not limited to legal actions, insurance settlements, and tax records which have varying requirements for </w:t>
+        <w:t xml:space="preserve">appropriate laws and </w:t>
+      </w:r>
+      <w:proofErr w:type="gramStart"/>
+      <w:r>
+        <w:t>statues as</w:t>
+      </w:r>
+      <w:proofErr w:type="gramEnd"/>
+      <w:r>
+        <w:t xml:space="preserve"> to maintain compliance. These include but are not limited to legal actions, insurance settlements, and tax records which have varying requirements for </w:t>
       </w:r>
       <w:r>
         <w:t xml:space="preserve">retention. </w:t>
@@ -9795,7 +9885,15 @@
         <w:t xml:space="preserve">the employees covered in the scope. All the changes and </w:t>
       </w:r>
       <w:r>
-        <w:t xml:space="preserve">new releases of this document shall be made available to the persons concerned. </w:t>
+        <w:t xml:space="preserve">new releases of this document shall be made available to the </w:t>
+      </w:r>
+      <w:proofErr w:type="gramStart"/>
+      <w:r>
+        <w:t>persons</w:t>
+      </w:r>
+      <w:proofErr w:type="gramEnd"/>
+      <w:r>
+        <w:t xml:space="preserve"> concerned. </w:t>
       </w:r>
     </w:p>
     <w:p>
@@ -10001,7 +10099,15 @@
     </w:p>
     <w:p>
       <w:r>
-        <w:t xml:space="preserve">This policy applies to entities outlines in the Cybersecurity and IT Policy base document/policy. </w:t>
+        <w:t xml:space="preserve">This policy applies to entities </w:t>
+      </w:r>
+      <w:proofErr w:type="gramStart"/>
+      <w:r>
+        <w:t>outlines</w:t>
+      </w:r>
+      <w:proofErr w:type="gramEnd"/>
+      <w:r>
+        <w:t xml:space="preserve"> in the Cybersecurity and IT Policy base document/policy. </w:t>
       </w:r>
     </w:p>
     <w:p>
@@ -10022,7 +10128,15 @@
     </w:p>
     <w:p>
       <w:r>
-        <w:t xml:space="preserve">See enforcement clause in the Cybersecurity and IT Policy. </w:t>
+        <w:t xml:space="preserve">See enforcement </w:t>
+      </w:r>
+      <w:proofErr w:type="gramStart"/>
+      <w:r>
+        <w:t>clause</w:t>
+      </w:r>
+      <w:proofErr w:type="gramEnd"/>
+      <w:r>
+        <w:t xml:space="preserve"> in the Cybersecurity and IT Policy. </w:t>
       </w:r>
     </w:p>
     <w:p>
@@ -10247,8 +10361,13 @@
         </w:numPr>
       </w:pPr>
       <w:r>
-        <w:t>Date when the asset will exceed end of life, warranty, or support</w:t>
-      </w:r>
+        <w:t xml:space="preserve">Date when the asset will exceed end of life, warranty, or </w:t>
+      </w:r>
+      <w:proofErr w:type="gramStart"/>
+      <w:r>
+        <w:t>support</w:t>
+      </w:r>
+      <w:proofErr w:type="gramEnd"/>
     </w:p>
     <w:p>
       <w:pPr>
@@ -10259,7 +10378,15 @@
         </w:numPr>
       </w:pPr>
       <w:r>
-        <w:t xml:space="preserve">Date of when service contracts will expire </w:t>
+        <w:t xml:space="preserve">Date of when service contracts will </w:t>
+      </w:r>
+      <w:proofErr w:type="gramStart"/>
+      <w:r>
+        <w:t>expire</w:t>
+      </w:r>
+      <w:proofErr w:type="gramEnd"/>
+      <w:r>
+        <w:t xml:space="preserve"> </w:t>
       </w:r>
     </w:p>
     <w:p>
@@ -10277,8 +10404,13 @@
         <w:t>&lt;&lt;COMPANY&gt;&gt;</w:t>
       </w:r>
       <w:r>
-        <w:t xml:space="preserve"> must give notice by to avoid auto renew if applicable</w:t>
-      </w:r>
+        <w:t xml:space="preserve"> must give notice by to avoid auto renew if </w:t>
+      </w:r>
+      <w:proofErr w:type="gramStart"/>
+      <w:r>
+        <w:t>applicable</w:t>
+      </w:r>
+      <w:proofErr w:type="gramEnd"/>
     </w:p>
     <w:p>
       <w:pPr>
@@ -10289,8 +10421,13 @@
         </w:numPr>
       </w:pPr>
       <w:r>
-        <w:t>Date installed</w:t>
-      </w:r>
+        <w:t xml:space="preserve">Date </w:t>
+      </w:r>
+      <w:proofErr w:type="gramStart"/>
+      <w:r>
+        <w:t>installed</w:t>
+      </w:r>
+      <w:proofErr w:type="gramEnd"/>
     </w:p>
     <w:p>
       <w:pPr>
@@ -10402,7 +10539,15 @@
     </w:p>
     <w:p>
       <w:r>
-        <w:t xml:space="preserve">The IT Team, with the advice and assistance of cybersecurity personnel, will maintain an accurate inventory of all of </w:t>
+        <w:t xml:space="preserve">The IT Team, with the advice and assistance of cybersecurity personnel, will maintain an accurate inventory of </w:t>
+      </w:r>
+      <w:proofErr w:type="gramStart"/>
+      <w:r>
+        <w:t>all of</w:t>
+      </w:r>
+      <w:proofErr w:type="gramEnd"/>
+      <w:r>
+        <w:t xml:space="preserve"> </w:t>
       </w:r>
       <w:r>
         <w:t>&lt;&lt;COMPANY&gt;&gt;</w:t>
@@ -10449,8 +10594,13 @@
           <w:numId w:val="22"/>
         </w:numPr>
       </w:pPr>
-      <w:r>
-        <w:t>Vendor point of contact</w:t>
+      <w:proofErr w:type="gramStart"/>
+      <w:r>
+        <w:t>Vendor</w:t>
+      </w:r>
+      <w:proofErr w:type="gramEnd"/>
+      <w:r>
+        <w:t xml:space="preserve"> point of contact</w:t>
       </w:r>
     </w:p>
     <w:p>
@@ -10558,7 +10708,15 @@
         </w:numPr>
       </w:pPr>
       <w:r>
-        <w:t xml:space="preserve">Date of when service contracts will expire </w:t>
+        <w:t xml:space="preserve">Date of when service contracts will </w:t>
+      </w:r>
+      <w:proofErr w:type="gramStart"/>
+      <w:r>
+        <w:t>expire</w:t>
+      </w:r>
+      <w:proofErr w:type="gramEnd"/>
+      <w:r>
+        <w:t xml:space="preserve"> </w:t>
       </w:r>
     </w:p>
     <w:p>
@@ -10576,8 +10734,13 @@
         <w:t>&lt;&lt;COMPANY&gt;&gt;</w:t>
       </w:r>
       <w:r>
-        <w:t xml:space="preserve"> must give notice to avoid auto renewal if applicable</w:t>
-      </w:r>
+        <w:t xml:space="preserve"> must give notice to avoid auto renewal if </w:t>
+      </w:r>
+      <w:proofErr w:type="gramStart"/>
+      <w:r>
+        <w:t>applicable</w:t>
+      </w:r>
+      <w:proofErr w:type="gramEnd"/>
     </w:p>
     <w:p>
       <w:pPr>
@@ -10623,7 +10786,11 @@
         <w:t xml:space="preserve"> and </w:t>
       </w:r>
       <w:r>
-        <w:t xml:space="preserve">software as a service </w:t>
+        <w:t xml:space="preserve">software as a </w:t>
+      </w:r>
+      <w:proofErr w:type="gramStart"/>
+      <w:r>
+        <w:t xml:space="preserve">service </w:t>
       </w:r>
       <w:r>
         <w:t>(</w:t>
@@ -10635,12 +10802,24 @@
         <w:t>)</w:t>
       </w:r>
       <w:r>
-        <w:t xml:space="preserve"> services, software deployed on servers or user workstations—both opensource and proprietary—services hosted by third parties, domain names, and other related registrations or subscriptions. </w:t>
-      </w:r>
-    </w:p>
-    <w:p>
-      <w:r>
-        <w:t>For development processes, the development department leader is responsible for tracking all software dependencies and packages in use throughout the development and production pipeline and environments and reporting those inventories to IT for tracking. This supports the concept of a software bill of materials (SBOM) and which allows the team to understand inventory risk.</w:t>
+        <w:t xml:space="preserve"> services</w:t>
+      </w:r>
+      <w:proofErr w:type="gramEnd"/>
+      <w:r>
+        <w:t xml:space="preserve">, software deployed on servers or user workstations—both opensource and proprietary—services hosted by third parties, domain names, and other related registrations or subscriptions. </w:t>
+      </w:r>
+    </w:p>
+    <w:p>
+      <w:r>
+        <w:t>For development processes, the development department leader is responsible for tracking all software dependencies and packages in use throughout the development and production pipeline and environments and reporting those inventories to IT for tracking. This supports the concept of a software bill of materials (SBOM</w:t>
+      </w:r>
+      <w:proofErr w:type="gramStart"/>
+      <w:r>
+        <w:t>)</w:t>
+      </w:r>
+      <w:proofErr w:type="gramEnd"/>
+      <w:r>
+        <w:t xml:space="preserve"> and which allows the team to understand inventory risk.</w:t>
       </w:r>
     </w:p>
     <w:p>
@@ -10735,8 +10914,13 @@
         </w:numPr>
       </w:pPr>
       <w:r>
-        <w:t>Date provisioned</w:t>
-      </w:r>
+        <w:t xml:space="preserve">Date </w:t>
+      </w:r>
+      <w:proofErr w:type="gramStart"/>
+      <w:r>
+        <w:t>provisioned</w:t>
+      </w:r>
+      <w:proofErr w:type="gramEnd"/>
     </w:p>
     <w:p>
       <w:pPr>
@@ -10829,8 +11013,13 @@
         <w:t>&lt;&lt;COMPANY&gt;&gt;</w:t>
       </w:r>
       <w:r>
-        <w:t xml:space="preserve"> cannot function without these systems</w:t>
-      </w:r>
+        <w:t xml:space="preserve"> cannot function without these </w:t>
+      </w:r>
+      <w:proofErr w:type="gramStart"/>
+      <w:r>
+        <w:t>systems</w:t>
+      </w:r>
+      <w:proofErr w:type="gramEnd"/>
     </w:p>
     <w:p>
       <w:pPr>
@@ -10871,8 +11060,13 @@
         <w:t>&lt;&lt;COMPANY&gt;&gt;</w:t>
       </w:r>
       <w:r>
-        <w:t xml:space="preserve"> can function with little to no impact if this system or service is lost</w:t>
-      </w:r>
+        <w:t xml:space="preserve"> can function with little to no impact if this system or service is </w:t>
+      </w:r>
+      <w:proofErr w:type="gramStart"/>
+      <w:r>
+        <w:t>lost</w:t>
+      </w:r>
+      <w:proofErr w:type="gramEnd"/>
     </w:p>
     <w:p>
       <w:pPr>
@@ -10929,8 +11123,18 @@
           <w:iCs/>
           <w:highlight w:val="yellow"/>
         </w:rPr>
-        <w:t>The information audit or asset inventory will maintain an accurate record of the current physical locations of all digital storage media including computer workstations. The inventory may be found here: LINK</w:t>
-      </w:r>
+        <w:t xml:space="preserve">The information audit or asset inventory will maintain an accurate record of the current physical locations of all digital storage media including computer workstations. The inventory may be found here: </w:t>
+      </w:r>
+      <w:proofErr w:type="gramStart"/>
+      <w:r>
+        <w:rPr>
+          <w:i/>
+          <w:iCs/>
+          <w:highlight w:val="yellow"/>
+        </w:rPr>
+        <w:t>LINK</w:t>
+      </w:r>
+      <w:proofErr w:type="gramEnd"/>
     </w:p>
     <w:p>
       <w:pPr>
@@ -11306,7 +11510,15 @@
     </w:p>
     <w:p>
       <w:r>
-        <w:t xml:space="preserve">This policy applies to entities outlines in the Cybersecurity and IT Policy base document/policy. </w:t>
+        <w:t xml:space="preserve">This policy applies to entities </w:t>
+      </w:r>
+      <w:proofErr w:type="gramStart"/>
+      <w:r>
+        <w:t>outlines</w:t>
+      </w:r>
+      <w:proofErr w:type="gramEnd"/>
+      <w:r>
+        <w:t xml:space="preserve"> in the Cybersecurity and IT Policy base document/policy. </w:t>
       </w:r>
     </w:p>
     <w:p>
@@ -11327,7 +11539,15 @@
     </w:p>
     <w:p>
       <w:r>
-        <w:t xml:space="preserve">See enforcement clause in the Cybersecurity and IT Policy. </w:t>
+        <w:t xml:space="preserve">See enforcement </w:t>
+      </w:r>
+      <w:proofErr w:type="gramStart"/>
+      <w:r>
+        <w:t>clause</w:t>
+      </w:r>
+      <w:proofErr w:type="gramEnd"/>
+      <w:r>
+        <w:t xml:space="preserve"> in the Cybersecurity and IT Policy. </w:t>
       </w:r>
     </w:p>
     <w:p>
@@ -11793,8 +12013,13 @@
         <w:ind w:left="720"/>
       </w:pPr>
       <w:r>
-        <w:t>Must contain at least one each of capital letters, numbers, and special characters</w:t>
-      </w:r>
+        <w:t xml:space="preserve">Must contain at least one each of capital letters, numbers, and special </w:t>
+      </w:r>
+      <w:proofErr w:type="gramStart"/>
+      <w:r>
+        <w:t>characters</w:t>
+      </w:r>
+      <w:proofErr w:type="gramEnd"/>
     </w:p>
     <w:p>
       <w:r>
@@ -11890,11 +12115,19 @@
           <w:highlight w:val="yellow"/>
         </w:rPr>
       </w:pPr>
+      <w:proofErr w:type="spellStart"/>
       <w:r>
         <w:rPr>
           <w:highlight w:val="yellow"/>
         </w:rPr>
-        <w:t>Opt 1</w:t>
+        <w:t>Opt</w:t>
+      </w:r>
+      <w:proofErr w:type="spellEnd"/>
+      <w:r>
+        <w:rPr>
+          <w:highlight w:val="yellow"/>
+        </w:rPr>
+        <w:t xml:space="preserve"> 1</w:t>
       </w:r>
     </w:p>
     <w:p>
@@ -11908,11 +12141,19 @@
           <w:highlight w:val="yellow"/>
         </w:rPr>
       </w:pPr>
+      <w:proofErr w:type="spellStart"/>
       <w:r>
         <w:rPr>
           <w:highlight w:val="yellow"/>
         </w:rPr>
-        <w:t>Opt 2</w:t>
+        <w:t>Opt</w:t>
+      </w:r>
+      <w:proofErr w:type="spellEnd"/>
+      <w:r>
+        <w:rPr>
+          <w:highlight w:val="yellow"/>
+        </w:rPr>
+        <w:t xml:space="preserve"> 2</w:t>
       </w:r>
     </w:p>
     <w:p>
@@ -11926,11 +12167,19 @@
           <w:highlight w:val="yellow"/>
         </w:rPr>
       </w:pPr>
+      <w:proofErr w:type="spellStart"/>
       <w:r>
         <w:rPr>
           <w:highlight w:val="yellow"/>
         </w:rPr>
-        <w:t>Opt 3</w:t>
+        <w:t>Opt</w:t>
+      </w:r>
+      <w:proofErr w:type="spellEnd"/>
+      <w:r>
+        <w:rPr>
+          <w:highlight w:val="yellow"/>
+        </w:rPr>
+        <w:t xml:space="preserve"> 3</w:t>
       </w:r>
     </w:p>
     <w:p>
@@ -12102,7 +12351,15 @@
         <w:t>&lt;&lt;COMPANY&gt;&gt;</w:t>
       </w:r>
       <w:r>
-        <w:t xml:space="preserve"> controls, but will have different passwords and unique multifactor authentication registrations (e.g. unique one-time password generators)</w:t>
+        <w:t xml:space="preserve"> controls, but will have different passwords and unique multifactor authentication registrations (</w:t>
+      </w:r>
+      <w:proofErr w:type="gramStart"/>
+      <w:r>
+        <w:t>e.g.</w:t>
+      </w:r>
+      <w:proofErr w:type="gramEnd"/>
+      <w:r>
+        <w:t xml:space="preserve"> unique one-time password generators)</w:t>
       </w:r>
     </w:p>
     <w:p>
@@ -12135,7 +12392,15 @@
     </w:p>
     <w:p>
       <w:r>
-        <w:t>The IT team will establish and maintain a log aggregation solution that allows for logs to be collected from user workstations, electronic health systems</w:t>
+        <w:t xml:space="preserve">The IT team will establish and maintain a log aggregation solution that </w:t>
+      </w:r>
+      <w:proofErr w:type="gramStart"/>
+      <w:r>
+        <w:t>allows for</w:t>
+      </w:r>
+      <w:proofErr w:type="gramEnd"/>
+      <w:r>
+        <w:t xml:space="preserve"> logs to be collected from user workstations, electronic health systems</w:t>
       </w:r>
       <w:r>
         <w:t xml:space="preserve">, and network devices including but not limited to firewalls and switches. </w:t>
@@ -12167,8 +12432,13 @@
         </w:numPr>
       </w:pPr>
       <w:r>
-        <w:t>All remote access logs</w:t>
-      </w:r>
+        <w:t xml:space="preserve">All remote access </w:t>
+      </w:r>
+      <w:proofErr w:type="gramStart"/>
+      <w:r>
+        <w:t>logs</w:t>
+      </w:r>
+      <w:proofErr w:type="gramEnd"/>
     </w:p>
     <w:p>
       <w:pPr>
@@ -12203,7 +12473,15 @@
         </w:numPr>
       </w:pPr>
       <w:r>
-        <w:t>Data level access logs for any ePHI (e.g. at the cell level of a database)</w:t>
+        <w:t>Data level access logs for any ePHI (</w:t>
+      </w:r>
+      <w:proofErr w:type="gramStart"/>
+      <w:r>
+        <w:t>e.g.</w:t>
+      </w:r>
+      <w:proofErr w:type="gramEnd"/>
+      <w:r>
+        <w:t xml:space="preserve"> at the cell level of a database)</w:t>
       </w:r>
     </w:p>
     <w:p>
@@ -12244,7 +12522,15 @@
         <w:t xml:space="preserve">logs for no less than 2 years. Logs related to ePHI access, deletion, or modification will be stored for 6 years. </w:t>
       </w:r>
       <w:r>
-        <w:t xml:space="preserve">Logs will be indexed and immediately accessible for 3 months (90 days), after which time they may be retain in in-active or “cold” storage. </w:t>
+        <w:t xml:space="preserve">Logs will be indexed and immediately accessible for 3 months (90 days), after which time they may be retain in </w:t>
+      </w:r>
+      <w:proofErr w:type="gramStart"/>
+      <w:r>
+        <w:t>in-active</w:t>
+      </w:r>
+      <w:proofErr w:type="gramEnd"/>
+      <w:r>
+        <w:t xml:space="preserve"> or “cold” storage. </w:t>
       </w:r>
     </w:p>
     <w:p>
@@ -12319,7 +12605,15 @@
     </w:p>
     <w:p>
       <w:r>
-        <w:t>Where possible, the IT team will automate such review and create alerts for inappropriate access or unauthorized access.</w:t>
+        <w:t xml:space="preserve">Where possible, the IT team will automate such </w:t>
+      </w:r>
+      <w:proofErr w:type="gramStart"/>
+      <w:r>
+        <w:t>review</w:t>
+      </w:r>
+      <w:proofErr w:type="gramEnd"/>
+      <w:r>
+        <w:t xml:space="preserve"> and create alerts for inappropriate access or unauthorized access.</w:t>
       </w:r>
     </w:p>
     <w:p>
@@ -12364,12 +12658,28 @@
         <w:t xml:space="preserve">IT Team will establish technical controls such as group policy objects for active directory and Office365 that </w:t>
       </w:r>
       <w:r>
-        <w:t xml:space="preserve">cause users to automatically lock and log out of all active log-ins after a period of inactivity. </w:t>
-      </w:r>
-    </w:p>
-    <w:p>
-      <w:r>
-        <w:t xml:space="preserve">The IT Team will ensure that screens and log-ins lock after </w:t>
+        <w:t xml:space="preserve">cause users to automatically lock and log out of all active </w:t>
+      </w:r>
+      <w:proofErr w:type="gramStart"/>
+      <w:r>
+        <w:t>log-ins</w:t>
+      </w:r>
+      <w:proofErr w:type="gramEnd"/>
+      <w:r>
+        <w:t xml:space="preserve"> after a period of inactivity. </w:t>
+      </w:r>
+    </w:p>
+    <w:p>
+      <w:r>
+        <w:t xml:space="preserve">The IT Team will ensure that screens and </w:t>
+      </w:r>
+      <w:proofErr w:type="gramStart"/>
+      <w:r>
+        <w:t>log-ins</w:t>
+      </w:r>
+      <w:proofErr w:type="gramEnd"/>
+      <w:r>
+        <w:t xml:space="preserve"> lock after </w:t>
       </w:r>
       <w:r>
         <w:t>10 minutes of inactivity and require re-authentication to resume the session. Accounts will automatically log out after 60 minutes of inactivity.</w:t>
@@ -12603,7 +12913,15 @@
     </w:p>
     <w:p>
       <w:r>
-        <w:t xml:space="preserve">This policy applies to entities outlines in the Cybersecurity and IT Policy base document/policy. </w:t>
+        <w:t xml:space="preserve">This policy applies to entities </w:t>
+      </w:r>
+      <w:proofErr w:type="gramStart"/>
+      <w:r>
+        <w:t>outlines</w:t>
+      </w:r>
+      <w:proofErr w:type="gramEnd"/>
+      <w:r>
+        <w:t xml:space="preserve"> in the Cybersecurity and IT Policy base document/policy. </w:t>
       </w:r>
     </w:p>
     <w:p>
@@ -12624,7 +12942,15 @@
     </w:p>
     <w:p>
       <w:r>
-        <w:t xml:space="preserve">See enforcement clause in the Cybersecurity and IT Policy. </w:t>
+        <w:t xml:space="preserve">See enforcement </w:t>
+      </w:r>
+      <w:proofErr w:type="gramStart"/>
+      <w:r>
+        <w:t>clause</w:t>
+      </w:r>
+      <w:proofErr w:type="gramEnd"/>
+      <w:r>
+        <w:t xml:space="preserve"> in the Cybersecurity and IT Policy. </w:t>
       </w:r>
     </w:p>
     <w:p>
@@ -13141,8 +13467,13 @@
         <w:t>a</w:t>
       </w:r>
       <w:r>
-        <w:t>vesdropping or shoulder surfing such as by using privacy protecting screen protectors or ensuring monitors face walls without window or opening</w:t>
-      </w:r>
+        <w:t xml:space="preserve">vesdropping or shoulder surfing such as by using privacy protecting screen protectors or ensuring monitors face walls without window or </w:t>
+      </w:r>
+      <w:proofErr w:type="gramStart"/>
+      <w:r>
+        <w:t>opening</w:t>
+      </w:r>
+      <w:proofErr w:type="gramEnd"/>
     </w:p>
     <w:p>
       <w:pPr>
@@ -13506,7 +13837,15 @@
     </w:p>
     <w:p>
       <w:r>
-        <w:t>See enforcement clause in the Cybersecurity and IT Policy</w:t>
+        <w:t xml:space="preserve">See enforcement </w:t>
+      </w:r>
+      <w:proofErr w:type="gramStart"/>
+      <w:r>
+        <w:t>clause</w:t>
+      </w:r>
+      <w:proofErr w:type="gramEnd"/>
+      <w:r>
+        <w:t xml:space="preserve"> in the Cybersecurity and IT Policy</w:t>
       </w:r>
       <w:r>
         <w:t xml:space="preserve">. </w:t>
@@ -13602,7 +13941,15 @@
         <w:t xml:space="preserve">will complete </w:t>
       </w:r>
       <w:r>
-        <w:t xml:space="preserve">an annual security awareness training. </w:t>
+        <w:t xml:space="preserve">an annual security awareness </w:t>
+      </w:r>
+      <w:proofErr w:type="gramStart"/>
+      <w:r>
+        <w:t>training</w:t>
+      </w:r>
+      <w:proofErr w:type="gramEnd"/>
+      <w:r>
+        <w:t xml:space="preserve">. </w:t>
       </w:r>
     </w:p>
     <w:p>
@@ -13743,7 +14090,15 @@
     </w:p>
     <w:p>
       <w:r>
-        <w:t xml:space="preserve">This policy applies to entities outlines in the Cybersecurity and IT Policy base document/policy. </w:t>
+        <w:t xml:space="preserve">This policy applies to entities </w:t>
+      </w:r>
+      <w:proofErr w:type="gramStart"/>
+      <w:r>
+        <w:t>outlines</w:t>
+      </w:r>
+      <w:proofErr w:type="gramEnd"/>
+      <w:r>
+        <w:t xml:space="preserve"> in the Cybersecurity and IT Policy base document/policy. </w:t>
       </w:r>
     </w:p>
     <w:p>
@@ -13764,7 +14119,15 @@
     </w:p>
     <w:p>
       <w:r>
-        <w:t xml:space="preserve">See enforcement clause in the Cybersecurity and IT Policy. </w:t>
+        <w:t xml:space="preserve">See enforcement </w:t>
+      </w:r>
+      <w:proofErr w:type="gramStart"/>
+      <w:r>
+        <w:t>clause</w:t>
+      </w:r>
+      <w:proofErr w:type="gramEnd"/>
+      <w:r>
+        <w:t xml:space="preserve"> in the Cybersecurity and IT Policy. </w:t>
       </w:r>
     </w:p>
     <w:p>
@@ -13868,8 +14231,30 @@
         <w:rPr>
           <w:rFonts w:ascii="Arial" w:eastAsia="Times New Roman" w:hAnsi="Arial" w:cs="Arial"/>
         </w:rPr>
-        <w:t>incident and is the primary source of truth and communication within the organization and coaches external communicators before breach disclosure to third parties. The CISO also leads incident response exercises and communicates the plan to senior leaders within the organization</w:t>
-      </w:r>
+        <w:t xml:space="preserve">incident and is the primary source of truth and communication within the organization and </w:t>
+      </w:r>
+      <w:proofErr w:type="gramStart"/>
+      <w:r>
+        <w:rPr>
+          <w:rFonts w:ascii="Arial" w:eastAsia="Times New Roman" w:hAnsi="Arial" w:cs="Arial"/>
+        </w:rPr>
+        <w:t>coaches</w:t>
+      </w:r>
+      <w:proofErr w:type="gramEnd"/>
+      <w:r>
+        <w:rPr>
+          <w:rFonts w:ascii="Arial" w:eastAsia="Times New Roman" w:hAnsi="Arial" w:cs="Arial"/>
+        </w:rPr>
+        <w:t xml:space="preserve"> external communicators before breach disclosure to third parties. The CISO also leads incident response exercises and communicates the plan to senior leaders within the </w:t>
+      </w:r>
+      <w:proofErr w:type="gramStart"/>
+      <w:r>
+        <w:rPr>
+          <w:rFonts w:ascii="Arial" w:eastAsia="Times New Roman" w:hAnsi="Arial" w:cs="Arial"/>
+        </w:rPr>
+        <w:t>organization</w:t>
+      </w:r>
+      <w:proofErr w:type="gramEnd"/>
     </w:p>
     <w:p>
       <w:pPr>
@@ -14173,7 +14558,15 @@
         </w:numPr>
       </w:pPr>
       <w:r>
-        <w:t>Other departments as required </w:t>
+        <w:t xml:space="preserve">Other departments as </w:t>
+      </w:r>
+      <w:proofErr w:type="gramStart"/>
+      <w:r>
+        <w:t>required</w:t>
+      </w:r>
+      <w:proofErr w:type="gramEnd"/>
+      <w:r>
+        <w:t> </w:t>
       </w:r>
     </w:p>
     <w:p>
@@ -14318,7 +14711,15 @@
     </w:p>
     <w:p>
       <w:r>
-        <w:t>According to a PACE Plan, the incident response team will establish an operations center and connect with communications tools</w:t>
+        <w:t xml:space="preserve">According to </w:t>
+      </w:r>
+      <w:proofErr w:type="gramStart"/>
+      <w:r>
+        <w:t>a PACE</w:t>
+      </w:r>
+      <w:proofErr w:type="gramEnd"/>
+      <w:r>
+        <w:t xml:space="preserve"> Plan, the incident response team will establish an operations center and connect with communications tools</w:t>
       </w:r>
       <w:r>
         <w:t>.  </w:t>
@@ -14491,7 +14892,15 @@
         </w:numPr>
       </w:pPr>
       <w:r>
-        <w:t>SaaS, IaaS, or other -aaS provider</w:t>
+        <w:t>SaaS, IaaS, or other -</w:t>
+      </w:r>
+      <w:proofErr w:type="spellStart"/>
+      <w:r>
+        <w:t>aaS</w:t>
+      </w:r>
+      <w:proofErr w:type="spellEnd"/>
+      <w:r>
+        <w:t xml:space="preserve"> provider</w:t>
       </w:r>
     </w:p>
     <w:p>
@@ -14705,7 +15114,15 @@
         </w:numPr>
       </w:pPr>
       <w:r>
-        <w:t>The incident category and tracking number </w:t>
+        <w:t xml:space="preserve">The incident category and tracking </w:t>
+      </w:r>
+      <w:proofErr w:type="gramStart"/>
+      <w:r>
+        <w:t>number</w:t>
+      </w:r>
+      <w:proofErr w:type="gramEnd"/>
+      <w:r>
+        <w:t> </w:t>
       </w:r>
     </w:p>
     <w:p>
@@ -14729,7 +15146,15 @@
         </w:numPr>
       </w:pPr>
       <w:r>
-        <w:t>The assessed information impacts </w:t>
+        <w:t xml:space="preserve">The assessed information </w:t>
+      </w:r>
+      <w:proofErr w:type="gramStart"/>
+      <w:r>
+        <w:t>impacts</w:t>
+      </w:r>
+      <w:proofErr w:type="gramEnd"/>
+      <w:r>
+        <w:t> </w:t>
       </w:r>
     </w:p>
     <w:p>
@@ -14741,7 +15166,15 @@
         </w:numPr>
       </w:pPr>
       <w:r>
-        <w:t>The date and time that the activity was detected and the date and time the activity occurred </w:t>
+        <w:t xml:space="preserve">The date and time that the activity was detected and the date and time the activity </w:t>
+      </w:r>
+      <w:proofErr w:type="gramStart"/>
+      <w:r>
+        <w:t>occurred</w:t>
+      </w:r>
+      <w:proofErr w:type="gramEnd"/>
+      <w:r>
+        <w:t> </w:t>
       </w:r>
     </w:p>
     <w:p>
@@ -14819,7 +15252,15 @@
         </w:numPr>
       </w:pPr>
       <w:r>
-        <w:t>The associated indicators of compromise, including signatures or detection measures developed in relationship to the incident </w:t>
+        <w:t xml:space="preserve">The associated indicators of compromise, including signatures or detection measures developed in relationship to the </w:t>
+      </w:r>
+      <w:proofErr w:type="gramStart"/>
+      <w:r>
+        <w:t>incident</w:t>
+      </w:r>
+      <w:proofErr w:type="gramEnd"/>
+      <w:r>
+        <w:t> </w:t>
       </w:r>
     </w:p>
     <w:p>
@@ -14837,17 +15278,18 @@
         <w:t>ecom</w:t>
       </w:r>
       <w:r>
-        <w:t>mended actions the client undertake </w:t>
-      </w:r>
-    </w:p>
-    <w:p>
-      <w:pPr>
-        <w:pStyle w:val="ListParagraph"/>
-        <w:numPr>
-          <w:ilvl w:val="0"/>
-          <w:numId w:val="13"/>
-        </w:numPr>
-      </w:pPr>
+        <w:t xml:space="preserve">mended actions the client </w:t>
+      </w:r>
+      <w:proofErr w:type="gramStart"/>
+      <w:r>
+        <w:t>undertake</w:t>
+      </w:r>
+      <w:proofErr w:type="gramEnd"/>
+      <w:r>
+        <w:t> </w:t>
+      </w:r>
+    </w:p>
+    <w:p>
       <w:r>
         <w:t xml:space="preserve">Tracking is </w:t>
       </w:r>
@@ -14857,12 +15299,14 @@
       <w:r>
         <w:t xml:space="preserve"> for reasons such as conducting post-mortem analyses, contributing to a </w:t>
       </w:r>
+      <w:proofErr w:type="gramStart"/>
       <w:r>
         <w:t>lesson</w:t>
       </w:r>
       <w:r>
         <w:t>s</w:t>
       </w:r>
+      <w:proofErr w:type="gramEnd"/>
       <w:r>
         <w:t xml:space="preserve"> learned repository, identifying attack patterns that can expose insights about the team and the adversary. </w:t>
       </w:r>
@@ -14998,6 +15442,7 @@
           </w:tcPr>
           <w:p>
             <w:r>
+              <w:lastRenderedPageBreak/>
               <w:t>CAT A </w:t>
             </w:r>
           </w:p>
@@ -15072,7 +15517,6 @@
           </w:tcPr>
           <w:p>
             <w:r>
-              <w:lastRenderedPageBreak/>
               <w:t>CAT B </w:t>
             </w:r>
           </w:p>
@@ -15119,7 +15563,15 @@
           </w:p>
           <w:p>
             <w:r>
-              <w:t>-Compromised host, network device, application, user account. This includes malware-infected hosts where an attacker is actively controlling the host (e.g. RAT) </w:t>
+              <w:t>-Compromised host, network device, application, user account. This includes malware-infected hosts where an attacker is actively controlling the host (</w:t>
+            </w:r>
+            <w:proofErr w:type="gramStart"/>
+            <w:r>
+              <w:t>e.g.</w:t>
+            </w:r>
+            <w:proofErr w:type="gramEnd"/>
+            <w:r>
+              <w:t xml:space="preserve"> RAT) </w:t>
             </w:r>
           </w:p>
         </w:tc>
@@ -15578,7 +16030,15 @@
           </w:tcPr>
           <w:p>
             <w:r>
-              <w:t>-Unconfirmed incidents that are potentially malicious or anomalous activity that warrants further review. </w:t>
+              <w:t xml:space="preserve">-Unconfirmed incidents that are potentially malicious or anomalous </w:t>
+            </w:r>
+            <w:proofErr w:type="gramStart"/>
+            <w:r>
+              <w:t>activity that warrants</w:t>
+            </w:r>
+            <w:proofErr w:type="gramEnd"/>
+            <w:r>
+              <w:t xml:space="preserve"> further review. </w:t>
             </w:r>
           </w:p>
         </w:tc>
@@ -15613,6 +16073,7 @@
       </w:pPr>
       <w:bookmarkStart w:id="80" w:name="_Toc128990146"/>
       <w:r>
+        <w:lastRenderedPageBreak/>
         <w:t>Categories of Functional Impact</w:t>
       </w:r>
       <w:bookmarkEnd w:id="80"/>
@@ -15625,7 +16086,15 @@
         <w:t>&lt;&lt;COMPANY&gt;&gt;</w:t>
       </w:r>
       <w:r>
-        <w:t>’s systems or environments </w:t>
+        <w:t xml:space="preserve">’s systems or </w:t>
+      </w:r>
+      <w:proofErr w:type="gramStart"/>
+      <w:r>
+        <w:t>environments</w:t>
+      </w:r>
+      <w:proofErr w:type="gramEnd"/>
+      <w:r>
+        <w:t> </w:t>
       </w:r>
     </w:p>
     <w:tbl>
@@ -15700,7 +16169,6 @@
           </w:tcPr>
           <w:p>
             <w:r>
-              <w:lastRenderedPageBreak/>
               <w:t>None </w:t>
             </w:r>
           </w:p>
@@ -15875,7 +16343,15 @@
         <w:t xml:space="preserve"> </w:t>
       </w:r>
       <w:r>
-        <w:t>The following table establishes information impact to COMPANY’s systems or environments </w:t>
+        <w:t xml:space="preserve">The following table establishes information impact to COMPANY’s systems or </w:t>
+      </w:r>
+      <w:proofErr w:type="gramStart"/>
+      <w:r>
+        <w:t>environments</w:t>
+      </w:r>
+      <w:proofErr w:type="gramEnd"/>
+      <w:r>
+        <w:t> </w:t>
       </w:r>
     </w:p>
     <w:tbl>
@@ -16272,6 +16748,7 @@
       </w:pPr>
       <w:bookmarkStart w:id="83" w:name="_Toc128990149"/>
       <w:r>
+        <w:lastRenderedPageBreak/>
         <w:t>Evidence Retention and Chain of Custody</w:t>
       </w:r>
       <w:bookmarkEnd w:id="83"/>
@@ -16291,7 +16768,6 @@
         <w:ind w:left="1080" w:hanging="360"/>
       </w:pPr>
       <w:r>
-        <w:lastRenderedPageBreak/>
         <w:t>Manufacturer </w:t>
       </w:r>
     </w:p>
@@ -16370,7 +16846,15 @@
         <w:ind w:left="1080" w:hanging="360"/>
       </w:pPr>
       <w:r>
-        <w:t>Modified, created, and accessed times </w:t>
+        <w:t xml:space="preserve">Modified, created, and accessed </w:t>
+      </w:r>
+      <w:proofErr w:type="gramStart"/>
+      <w:r>
+        <w:t>times</w:t>
+      </w:r>
+      <w:proofErr w:type="gramEnd"/>
+      <w:r>
+        <w:t> </w:t>
       </w:r>
     </w:p>
     <w:p>
@@ -16393,8 +16877,13 @@
       <w:r>
         <w:t>-</w:t>
       </w:r>
-      <w:r>
-        <w:t>blockers </w:t>
+      <w:proofErr w:type="gramStart"/>
+      <w:r>
+        <w:t>blockers</w:t>
+      </w:r>
+      <w:proofErr w:type="gramEnd"/>
+      <w:r>
+        <w:t> </w:t>
       </w:r>
     </w:p>
     <w:p>
@@ -16435,7 +16924,15 @@
         </w:numPr>
       </w:pPr>
       <w:r>
-        <w:t>Location obtained </w:t>
+        <w:t xml:space="preserve">Location </w:t>
+      </w:r>
+      <w:proofErr w:type="gramStart"/>
+      <w:r>
+        <w:t>obtained</w:t>
+      </w:r>
+      <w:proofErr w:type="gramEnd"/>
+      <w:r>
+        <w:t> </w:t>
       </w:r>
     </w:p>
     <w:p>
@@ -16459,7 +16956,15 @@
         </w:numPr>
       </w:pPr>
       <w:r>
-        <w:t>Time collected </w:t>
+        <w:t xml:space="preserve">Time </w:t>
+      </w:r>
+      <w:proofErr w:type="gramStart"/>
+      <w:r>
+        <w:t>collected</w:t>
+      </w:r>
+      <w:proofErr w:type="gramEnd"/>
+      <w:r>
+        <w:t> </w:t>
       </w:r>
     </w:p>
     <w:p>
@@ -16600,7 +17105,15 @@
     </w:p>
     <w:p>
       <w:r>
-        <w:t>Should the ticketing system be unavailable for any reason, the following reporting template is provided as an alternative  </w:t>
+        <w:t xml:space="preserve">Should the ticketing system be unavailable for any reason, the following reporting template is provided as an </w:t>
+      </w:r>
+      <w:proofErr w:type="gramStart"/>
+      <w:r>
+        <w:t>alternative</w:t>
+      </w:r>
+      <w:proofErr w:type="gramEnd"/>
+      <w:r>
+        <w:t>  </w:t>
       </w:r>
     </w:p>
     <w:tbl>
@@ -16639,6 +17152,7 @@
           </w:tcPr>
           <w:p>
             <w:r>
+              <w:lastRenderedPageBreak/>
               <w:t>&lt;&lt;COMPANY&gt;&gt;</w:t>
             </w:r>
             <w:r>
@@ -16767,7 +17281,6 @@
           </w:tcPr>
           <w:p>
             <w:r>
-              <w:lastRenderedPageBreak/>
               <w:t>Information Impact </w:t>
             </w:r>
           </w:p>
@@ -17410,7 +17923,7 @@
         <w:t>&lt;&lt;COMPANY&gt;&gt;</w:t>
       </w:r>
       <w:r>
-        <w:t xml:space="preserve"> will maintain and outside digital forensics and incident response team on retainer</w:t>
+        <w:t xml:space="preserve"> will maintain an outside digital forensics and incident response team on retainer</w:t>
       </w:r>
       <w:r>
         <w:t xml:space="preserve">. The IT team and CISO will maintain contact information for the IR team on retainer </w:t>
@@ -17547,7 +18060,15 @@
         </w:numPr>
       </w:pPr>
       <w:r>
-        <w:t>The nature of the incident (collect who, what, when, where, why)</w:t>
+        <w:t xml:space="preserve">The nature of the incident (collect who, what, when, </w:t>
+      </w:r>
+      <w:proofErr w:type="gramStart"/>
+      <w:r>
+        <w:t>where,</w:t>
+      </w:r>
+      <w:proofErr w:type="gramEnd"/>
+      <w:r>
+        <w:t xml:space="preserve"> why)</w:t>
       </w:r>
     </w:p>
     <w:p>
@@ -17559,8 +18080,13 @@
         </w:numPr>
       </w:pPr>
       <w:r>
-        <w:t>Equipment or persons involved</w:t>
-      </w:r>
+        <w:t xml:space="preserve">Equipment or persons </w:t>
+      </w:r>
+      <w:proofErr w:type="gramStart"/>
+      <w:r>
+        <w:t>involved</w:t>
+      </w:r>
+      <w:proofErr w:type="gramEnd"/>
     </w:p>
     <w:p>
       <w:pPr>
@@ -17571,8 +18097,13 @@
         </w:numPr>
       </w:pPr>
       <w:r>
-        <w:t>Location of equipment or persons involved</w:t>
-      </w:r>
+        <w:t xml:space="preserve">Location of equipment or persons </w:t>
+      </w:r>
+      <w:proofErr w:type="gramStart"/>
+      <w:r>
+        <w:t>involved</w:t>
+      </w:r>
+      <w:proofErr w:type="gramEnd"/>
     </w:p>
     <w:p>
       <w:pPr>
@@ -17643,8 +18174,13 @@
         </w:numPr>
       </w:pPr>
       <w:r>
-        <w:t>Name of the system being targeted, along with the operating system, IP address, and location</w:t>
-      </w:r>
+        <w:t xml:space="preserve">Name of the system being targeted, along with the operating system, IP address, and </w:t>
+      </w:r>
+      <w:proofErr w:type="gramStart"/>
+      <w:r>
+        <w:t>location</w:t>
+      </w:r>
+      <w:proofErr w:type="gramEnd"/>
     </w:p>
     <w:p>
       <w:pPr>
@@ -17667,6 +18203,7 @@
         </w:numPr>
       </w:pPr>
       <w:r>
+        <w:lastRenderedPageBreak/>
         <w:t xml:space="preserve">Refer to the </w:t>
       </w:r>
       <w:r>
@@ -17739,8 +18276,13 @@
         </w:numPr>
       </w:pPr>
       <w:r>
-        <w:t>Note the time and manner of each contact</w:t>
-      </w:r>
+        <w:t xml:space="preserve">Note the time and manner of each </w:t>
+      </w:r>
+      <w:proofErr w:type="gramStart"/>
+      <w:r>
+        <w:t>contact</w:t>
+      </w:r>
+      <w:proofErr w:type="gramEnd"/>
     </w:p>
     <w:p>
       <w:pPr>
@@ -17751,7 +18293,6 @@
         </w:numPr>
       </w:pPr>
       <w:r>
-        <w:lastRenderedPageBreak/>
         <w:t>The staff member receiving notification will then list all additional parties who may discover the incident and collect their contact information. Parties to contact may include:</w:t>
       </w:r>
     </w:p>
@@ -17824,8 +18365,13 @@
         </w:numPr>
       </w:pPr>
       <w:r>
-        <w:t>A business partner</w:t>
-      </w:r>
+        <w:t xml:space="preserve">A business </w:t>
+      </w:r>
+      <w:proofErr w:type="gramStart"/>
+      <w:r>
+        <w:t>partner</w:t>
+      </w:r>
+      <w:proofErr w:type="gramEnd"/>
     </w:p>
     <w:p>
       <w:pPr>
@@ -18060,6 +18606,7 @@
         </w:numPr>
       </w:pPr>
       <w:r>
+        <w:lastRenderedPageBreak/>
         <w:t>New plans created must be documented so that they can be encapsulated after recovery is complete.</w:t>
       </w:r>
     </w:p>
@@ -18102,7 +18649,6 @@
         <w:br/>
       </w:r>
       <w:r>
-        <w:lastRenderedPageBreak/>
         <w:br/>
       </w:r>
       <w:r>
@@ -18158,8 +18704,13 @@
         </w:numPr>
       </w:pPr>
       <w:r>
-        <w:t>All changes will be annotated in the incident response ticket</w:t>
-      </w:r>
+        <w:t xml:space="preserve">All changes will be annotated in the incident response </w:t>
+      </w:r>
+      <w:proofErr w:type="gramStart"/>
+      <w:r>
+        <w:t>ticket</w:t>
+      </w:r>
+      <w:proofErr w:type="gramEnd"/>
     </w:p>
     <w:p>
       <w:pPr>
@@ -18410,6 +18961,7 @@
         </w:numPr>
       </w:pPr>
       <w:r>
+        <w:lastRenderedPageBreak/>
         <w:t xml:space="preserve">Where the attack came from, such as IP addresses and other related information about the attacker. </w:t>
       </w:r>
     </w:p>
@@ -18470,8 +19022,13 @@
         </w:numPr>
       </w:pPr>
       <w:r>
-        <w:t>If prosecution of the intruder is possible, notify the police or other appropriate agency</w:t>
-      </w:r>
+        <w:t xml:space="preserve">If prosecution of the intruder is possible, notify the police or other appropriate </w:t>
+      </w:r>
+      <w:proofErr w:type="gramStart"/>
+      <w:r>
+        <w:t>agency</w:t>
+      </w:r>
+      <w:proofErr w:type="gramEnd"/>
     </w:p>
     <w:p>
       <w:pPr>
@@ -18482,9 +19039,13 @@
         </w:numPr>
       </w:pPr>
       <w:r>
-        <w:lastRenderedPageBreak/>
-        <w:t>Compile a list of all agencies to contact, contact information, and the date/time they were contacted</w:t>
-      </w:r>
+        <w:t xml:space="preserve">Compile a list of all agencies to contact, contact information, and the date/time they were </w:t>
+      </w:r>
+      <w:proofErr w:type="gramStart"/>
+      <w:r>
+        <w:t>contacted</w:t>
+      </w:r>
+      <w:proofErr w:type="gramEnd"/>
     </w:p>
     <w:p>
       <w:pPr>
@@ -18507,7 +19068,15 @@
         </w:numPr>
       </w:pPr>
       <w:r>
-        <w:t xml:space="preserve">Review response and update policies. Plan and take preventative steps to prevent re-compromise or the intrusion from recurring. </w:t>
+        <w:t xml:space="preserve">Review response and update policies. Plan and take preventative steps to prevent re-compromise or </w:t>
+      </w:r>
+      <w:proofErr w:type="gramStart"/>
+      <w:r>
+        <w:t>the intrusion</w:t>
+      </w:r>
+      <w:proofErr w:type="gramEnd"/>
+      <w:r>
+        <w:t xml:space="preserve"> from recurring. </w:t>
       </w:r>
     </w:p>
     <w:p>
@@ -18579,7 +19148,15 @@
         </w:numPr>
       </w:pPr>
       <w:r>
-        <w:t xml:space="preserve">Have changes been made to prevent a re-infection? Have all systems been patched, systems locked down, passwords changed, anti-virus updated, email policies set, etc.? </w:t>
+        <w:t xml:space="preserve">Have changes been made to prevent </w:t>
+      </w:r>
+      <w:proofErr w:type="gramStart"/>
+      <w:r>
+        <w:t>a re</w:t>
+      </w:r>
+      <w:proofErr w:type="gramEnd"/>
+      <w:r>
+        <w:t xml:space="preserve">-infection? Have all systems been patched, systems locked down, passwords changed, anti-virus updated, email policies set, etc.? </w:t>
       </w:r>
     </w:p>
     <w:p>
@@ -18734,6 +19311,7 @@
     </w:p>
     <w:p>
       <w:r>
+        <w:lastRenderedPageBreak/>
         <w:t xml:space="preserve">IT Assets – This policy applies to all information assets owned, leased, or otherwise used by </w:t>
       </w:r>
       <w:r>
@@ -18782,7 +19360,6 @@
         <w:rPr>
           <w:rFonts w:eastAsia="Times New Roman"/>
         </w:rPr>
-        <w:lastRenderedPageBreak/>
         <w:t>Roles and Responsibilities</w:t>
       </w:r>
       <w:bookmarkEnd w:id="92"/>
@@ -19112,6 +19689,7 @@
       </w:pPr>
       <w:bookmarkStart w:id="98" w:name="_Toc128990164"/>
       <w:r>
+        <w:lastRenderedPageBreak/>
         <w:t>Emergency Communications (HIPAA 1.7.2</w:t>
       </w:r>
       <w:r>
@@ -19196,7 +19774,6 @@
       </w:pPr>
       <w:bookmarkStart w:id="99" w:name="_Toc128990165"/>
       <w:r>
-        <w:lastRenderedPageBreak/>
         <w:t>Emergency Operations (HIPAA 1.7.2</w:t>
       </w:r>
       <w:r>
@@ -19415,8 +19992,13 @@
       <w:bookmarkEnd w:id="101"/>
     </w:p>
     <w:p>
-      <w:r>
-        <w:t xml:space="preserve">US-CERT Federal Incident Notification Guidelines, accessed 13 May 2021. https://us-cert.cisa.gov/incident-notification-guidelines#Standard_Data_Elements  </w:t>
+      <w:proofErr w:type="gramStart"/>
+      <w:r>
+        <w:t>US-CERT Federal Incident Notification Guidelines,</w:t>
+      </w:r>
+      <w:proofErr w:type="gramEnd"/>
+      <w:r>
+        <w:t xml:space="preserve"> accessed 13 May 2021. https://us-cert.cisa.gov/incident-notification-guidelines#Standard_Data_Elements  </w:t>
       </w:r>
     </w:p>
     <w:p>
@@ -19425,13 +20007,55 @@
       </w:r>
     </w:p>
     <w:p>
-      <w:r>
-        <w:t xml:space="preserve">Cichonski, P., Millar, T., Grance, T. and Scarfone, K. (2012), Computer Security Incident Handling Guide, Special Publication (NIST SP), National Institute of Standards and Technology, Gaithersburg, MD, [online], https://doi.org/10.6028/NIST.SP.800-61r2 (Accessed May 13, 2021) </w:t>
-      </w:r>
-    </w:p>
-    <w:p>
-      <w:r>
-        <w:t xml:space="preserve">Scarfone, K., Grance, T. and Masone, K. (2008), Computer Security Incident Handling Guide, Special Publication (NIST SP), National Institute of Standards and Technology, Gaithersburg, MD, [online], https://nvlpubs.nist.gov/nistpubs/Legacy/SP/nistspecialpublication800-61r1.pdf (Accessed May 13, 2021) </w:t>
+      <w:proofErr w:type="spellStart"/>
+      <w:r>
+        <w:t>Cichonski</w:t>
+      </w:r>
+      <w:proofErr w:type="spellEnd"/>
+      <w:r>
+        <w:t xml:space="preserve">, P., Millar, T., </w:t>
+      </w:r>
+      <w:proofErr w:type="spellStart"/>
+      <w:r>
+        <w:t>Grance</w:t>
+      </w:r>
+      <w:proofErr w:type="spellEnd"/>
+      <w:r>
+        <w:t xml:space="preserve">, T. and </w:t>
+      </w:r>
+      <w:proofErr w:type="spellStart"/>
+      <w:r>
+        <w:t>Scarfone</w:t>
+      </w:r>
+      <w:proofErr w:type="spellEnd"/>
+      <w:r>
+        <w:t xml:space="preserve">, K. (2012), Computer Security Incident Handling Guide, Special Publication (NIST SP), National Institute of Standards and Technology, Gaithersburg, MD, [online], https://doi.org/10.6028/NIST.SP.800-61r2 (Accessed May 13, 2021) </w:t>
+      </w:r>
+    </w:p>
+    <w:p>
+      <w:proofErr w:type="spellStart"/>
+      <w:r>
+        <w:t>Scarfone</w:t>
+      </w:r>
+      <w:proofErr w:type="spellEnd"/>
+      <w:r>
+        <w:t xml:space="preserve">, K., </w:t>
+      </w:r>
+      <w:proofErr w:type="spellStart"/>
+      <w:r>
+        <w:t>Grance</w:t>
+      </w:r>
+      <w:proofErr w:type="spellEnd"/>
+      <w:r>
+        <w:t xml:space="preserve">, T. and </w:t>
+      </w:r>
+      <w:proofErr w:type="spellStart"/>
+      <w:r>
+        <w:t>Masone</w:t>
+      </w:r>
+      <w:proofErr w:type="spellEnd"/>
+      <w:r>
+        <w:t xml:space="preserve">, K. (2008), Computer Security Incident Handling Guide, Special Publication (NIST SP), National Institute of Standards and Technology, Gaithersburg, MD, [online], https://nvlpubs.nist.gov/nistpubs/Legacy/SP/nistspecialpublication800-61r1.pdf (Accessed May 13, 2021) </w:t>
       </w:r>
     </w:p>
     <w:p>
@@ -19440,8 +20064,13 @@
       </w:r>
     </w:p>
     <w:p>
-      <w:r>
-        <w:t xml:space="preserve">fInfoSec Nirvana. Security Investigation Series: Part 2 – Incident Classification. Accessed May 13, 2021). https://infosecnirvana.com/part-2-incident-classification/ </w:t>
+      <w:proofErr w:type="spellStart"/>
+      <w:r>
+        <w:t>fInfoSec</w:t>
+      </w:r>
+      <w:proofErr w:type="spellEnd"/>
+      <w:r>
+        <w:t xml:space="preserve"> Nirvana. Security Investigation Series: Part 2 – Incident Classification. Accessed May 13, 2021). https://infosecnirvana.com/part-2-incident-classification/ </w:t>
       </w:r>
     </w:p>
     <w:p>
@@ -19451,7 +20080,15 @@
     </w:p>
     <w:p>
       <w:r>
-        <w:t>Incident Response Policy and Plan. The Department of Housing and Urban Development. Office of the Chief Information Officer. HUD Handbook July 2400.35 2016 REV 1. Accessed February 3, 2022.</w:t>
+        <w:t>Incident Response Policy and Plan. The Department of Housing and Urban Development. Office of the Chief Information Officer. HUD Handbook July 2400.35</w:t>
+      </w:r>
+      <w:proofErr w:type="gramStart"/>
+      <w:r>
+        <w:t xml:space="preserve"> 2016</w:t>
+      </w:r>
+      <w:proofErr w:type="gramEnd"/>
+      <w:r>
+        <w:t xml:space="preserve"> REV 1. Accessed February 3, 2022.</w:t>
       </w:r>
     </w:p>
     <w:p>

</xml_diff>